<commit_message>
Added folders and files
</commit_message>
<xml_diff>
--- a/M1/Data sets honey.docx
+++ b/M1/Data sets honey.docx
@@ -14,14 +14,7 @@
           <w:sz w:val="36"/>
           <w:szCs w:val="36"/>
         </w:rPr>
-        <w:t>Data sets</w:t>
-      </w:r>
-      <w:r>
-        <w:rPr>
-          <w:sz w:val="36"/>
-          <w:szCs w:val="36"/>
-        </w:rPr>
-        <w:t xml:space="preserve"> </w:t>
+        <w:t xml:space="preserve">Data sets </w:t>
       </w:r>
     </w:p>
     <w:p>
@@ -61,7 +54,7 @@
       </w:r>
     </w:p>
     <w:p>
-      <w:hyperlink r:id="rId8" w:anchor="data/QCL" w:history="1">
+      <w:hyperlink r:id="rId7" w:anchor="data/QCL" w:history="1">
         <w:r>
           <w:rPr>
             <w:rStyle w:val="Hyperlink"/>
@@ -257,6 +250,197 @@
           <w:bCs/>
         </w:rPr>
         <w:t>*</w:t>
+      </w:r>
+    </w:p>
+    <w:p>
+      <w:hyperlink r:id="rId8" w:anchor="data/TCL" w:history="1">
+        <w:r>
+          <w:rPr>
+            <w:rStyle w:val="Hyperlink"/>
+          </w:rPr>
+          <w:t>https://www.fao.org/faostat/en/#data/TCL</w:t>
+        </w:r>
+      </w:hyperlink>
+    </w:p>
+    <w:p>
+      <w:pPr>
+        <w:pStyle w:val="ListParagraph"/>
+        <w:numPr>
+          <w:ilvl w:val="0"/>
+          <w:numId w:val="3"/>
+        </w:numPr>
+      </w:pPr>
+      <w:r>
+        <w:t>Search: “Natural honey”</w:t>
+      </w:r>
+    </w:p>
+    <w:p>
+      <w:pPr>
+        <w:pStyle w:val="ListParagraph"/>
+        <w:numPr>
+          <w:ilvl w:val="0"/>
+          <w:numId w:val="3"/>
+        </w:numPr>
+        <w:rPr>
+          <w:u w:val="single"/>
+        </w:rPr>
+      </w:pPr>
+      <w:r>
+        <w:t xml:space="preserve">Click on </w:t>
+      </w:r>
+      <w:r>
+        <w:rPr>
+          <w:u w:val="single"/>
+        </w:rPr>
+        <w:t>Crops and livestock products (Trade)</w:t>
+      </w:r>
+    </w:p>
+    <w:p>
+      <w:pPr>
+        <w:pStyle w:val="ListParagraph"/>
+        <w:numPr>
+          <w:ilvl w:val="0"/>
+          <w:numId w:val="3"/>
+        </w:numPr>
+      </w:pPr>
+      <w:r>
+        <w:t xml:space="preserve">Choose countries: </w:t>
+      </w:r>
+      <w:r>
+        <w:t>7 from the Americas (</w:t>
+      </w:r>
+      <w:r>
+        <w:rPr>
+          <w:u w:val="single"/>
+        </w:rPr>
+        <w:t>Argentina, Mexico, Brazil, Canada, Uruguay, Chile and Cuba</w:t>
+      </w:r>
+      <w:r>
+        <w:t>) and 7 from the Eastern hemisphere (</w:t>
+      </w:r>
+      <w:r>
+        <w:rPr>
+          <w:u w:val="single"/>
+        </w:rPr>
+        <w:t>China, India, Viet Nam, Ukraine, Thailand, Taiwan and Turkey</w:t>
+      </w:r>
+      <w:r>
+        <w:t>)</w:t>
+      </w:r>
+    </w:p>
+    <w:p>
+      <w:pPr>
+        <w:pStyle w:val="ListParagraph"/>
+        <w:numPr>
+          <w:ilvl w:val="0"/>
+          <w:numId w:val="3"/>
+        </w:numPr>
+        <w:rPr>
+          <w:u w:val="single"/>
+        </w:rPr>
+      </w:pPr>
+      <w:r>
+        <w:t xml:space="preserve">Choose Element: </w:t>
+      </w:r>
+      <w:r>
+        <w:rPr>
+          <w:u w:val="single"/>
+        </w:rPr>
+        <w:t>Export quantity</w:t>
+      </w:r>
+    </w:p>
+    <w:p>
+      <w:pPr>
+        <w:pStyle w:val="ListParagraph"/>
+        <w:numPr>
+          <w:ilvl w:val="0"/>
+          <w:numId w:val="3"/>
+        </w:numPr>
+      </w:pPr>
+      <w:r>
+        <w:t xml:space="preserve">Choose Item: </w:t>
+      </w:r>
+      <w:r>
+        <w:rPr>
+          <w:u w:val="single"/>
+        </w:rPr>
+        <w:t>Crops and Livestock products</w:t>
+      </w:r>
+      <w:r>
+        <w:t xml:space="preserve">. Click on &gt; for dropdown list. Then select </w:t>
+      </w:r>
+      <w:r>
+        <w:rPr>
+          <w:u w:val="single"/>
+        </w:rPr>
+        <w:t>Natural honey</w:t>
+      </w:r>
+    </w:p>
+    <w:p>
+      <w:pPr>
+        <w:pStyle w:val="ListParagraph"/>
+        <w:numPr>
+          <w:ilvl w:val="0"/>
+          <w:numId w:val="3"/>
+        </w:numPr>
+        <w:rPr>
+          <w:u w:val="single"/>
+        </w:rPr>
+      </w:pPr>
+      <w:r>
+        <w:t xml:space="preserve">Choose Years: </w:t>
+      </w:r>
+      <w:r>
+        <w:rPr>
+          <w:u w:val="single"/>
+        </w:rPr>
+        <w:t>Select All</w:t>
+      </w:r>
+    </w:p>
+    <w:p>
+      <w:pPr>
+        <w:pStyle w:val="ListParagraph"/>
+        <w:numPr>
+          <w:ilvl w:val="0"/>
+          <w:numId w:val="3"/>
+        </w:numPr>
+      </w:pPr>
+      <w:r>
+        <w:t>Click:</w:t>
+      </w:r>
+      <w:r>
+        <w:rPr>
+          <w:u w:val="single"/>
+        </w:rPr>
+        <w:t xml:space="preserve"> Download data</w:t>
+      </w:r>
+    </w:p>
+    <w:p/>
+    <w:p>
+      <w:pPr>
+        <w:pStyle w:val="ListParagraph"/>
+        <w:numPr>
+          <w:ilvl w:val="0"/>
+          <w:numId w:val="1"/>
+        </w:numPr>
+        <w:rPr>
+          <w:b/>
+          <w:bCs/>
+        </w:rPr>
+      </w:pPr>
+      <w:r>
+        <w:rPr>
+          <w:b/>
+          <w:bCs/>
+        </w:rPr>
+        <w:t xml:space="preserve">Honey Export </w:t>
+      </w:r>
+      <w:r>
+        <w:rPr>
+          <w:b/>
+          <w:bCs/>
+        </w:rPr>
+        <w:t>Value*</w:t>
       </w:r>
     </w:p>
     <w:p>
@@ -274,7 +458,7 @@
         <w:pStyle w:val="ListParagraph"/>
         <w:numPr>
           <w:ilvl w:val="0"/>
-          <w:numId w:val="3"/>
+          <w:numId w:val="4"/>
         </w:numPr>
       </w:pPr>
       <w:r>
@@ -286,7 +470,7 @@
         <w:pStyle w:val="ListParagraph"/>
         <w:numPr>
           <w:ilvl w:val="0"/>
-          <w:numId w:val="3"/>
+          <w:numId w:val="4"/>
         </w:numPr>
         <w:rPr>
           <w:u w:val="single"/>
@@ -307,17 +491,14 @@
         <w:pStyle w:val="ListParagraph"/>
         <w:numPr>
           <w:ilvl w:val="0"/>
-          <w:numId w:val="3"/>
+          <w:numId w:val="4"/>
         </w:numPr>
       </w:pPr>
       <w:r>
         <w:t xml:space="preserve">Choose countries: </w:t>
       </w:r>
       <w:r>
-        <w:t xml:space="preserve">7 </w:t>
-      </w:r>
-      <w:r>
-        <w:t>from the Americas (</w:t>
+        <w:t>7 from the Americas (</w:t>
       </w:r>
       <w:r>
         <w:rPr>
@@ -326,13 +507,7 @@
         <w:t>Argentina, Mexico, Brazil, Canada, Uruguay, Chile and Cuba</w:t>
       </w:r>
       <w:r>
-        <w:t>) and</w:t>
-      </w:r>
-      <w:r>
-        <w:t xml:space="preserve"> 7</w:t>
-      </w:r>
-      <w:r>
-        <w:t xml:space="preserve"> from the Eastern hemisphere (</w:t>
+        <w:t>) and 7 from the Eastern hemisphere (</w:t>
       </w:r>
       <w:r>
         <w:rPr>
@@ -349,20 +524,21 @@
         <w:pStyle w:val="ListParagraph"/>
         <w:numPr>
           <w:ilvl w:val="0"/>
-          <w:numId w:val="3"/>
+          <w:numId w:val="4"/>
         </w:numPr>
         <w:rPr>
           <w:u w:val="single"/>
         </w:rPr>
       </w:pPr>
       <w:r>
+        <w:lastRenderedPageBreak/>
         <w:t xml:space="preserve">Choose Element: </w:t>
       </w:r>
       <w:r>
         <w:rPr>
           <w:u w:val="single"/>
         </w:rPr>
-        <w:t>Export quantity</w:t>
+        <w:t>Export value</w:t>
       </w:r>
     </w:p>
     <w:p>
@@ -370,7 +546,7 @@
         <w:pStyle w:val="ListParagraph"/>
         <w:numPr>
           <w:ilvl w:val="0"/>
-          <w:numId w:val="3"/>
+          <w:numId w:val="4"/>
         </w:numPr>
       </w:pPr>
       <w:r>
@@ -383,13 +559,7 @@
         <w:t>Crops and Livestock products</w:t>
       </w:r>
       <w:r>
-        <w:t xml:space="preserve">. </w:t>
-      </w:r>
-      <w:r>
-        <w:t xml:space="preserve">Click on &gt; for dropdown list. </w:t>
-      </w:r>
-      <w:r>
-        <w:t xml:space="preserve">Then select </w:t>
+        <w:t xml:space="preserve">. Click on &gt; for dropdown list. Then select </w:t>
       </w:r>
       <w:r>
         <w:rPr>
@@ -403,7 +573,7 @@
         <w:pStyle w:val="ListParagraph"/>
         <w:numPr>
           <w:ilvl w:val="0"/>
-          <w:numId w:val="3"/>
+          <w:numId w:val="4"/>
         </w:numPr>
         <w:rPr>
           <w:u w:val="single"/>
@@ -424,7 +594,7 @@
         <w:pStyle w:val="ListParagraph"/>
         <w:numPr>
           <w:ilvl w:val="0"/>
-          <w:numId w:val="3"/>
+          <w:numId w:val="4"/>
         </w:numPr>
       </w:pPr>
       <w:r>
@@ -437,7 +607,29 @@
         <w:t xml:space="preserve"> Download data</w:t>
       </w:r>
     </w:p>
-    <w:p/>
+    <w:p>
+      <w:pPr>
+        <w:rPr>
+          <w:sz w:val="28"/>
+          <w:szCs w:val="28"/>
+        </w:rPr>
+      </w:pPr>
+    </w:p>
+    <w:p>
+      <w:pPr>
+        <w:rPr>
+          <w:sz w:val="28"/>
+          <w:szCs w:val="28"/>
+        </w:rPr>
+      </w:pPr>
+      <w:r>
+        <w:rPr>
+          <w:sz w:val="28"/>
+          <w:szCs w:val="28"/>
+        </w:rPr>
+        <w:t>Data source: WITS (World Integrated Trade solution)</w:t>
+      </w:r>
+    </w:p>
     <w:p>
       <w:pPr>
         <w:pStyle w:val="ListParagraph"/>
@@ -455,289 +647,18 @@
           <w:b/>
           <w:bCs/>
         </w:rPr>
-        <w:t xml:space="preserve">Honey Export </w:t>
+        <w:t>Swiss Import quantity</w:t>
       </w:r>
       <w:r>
         <w:rPr>
           <w:b/>
           <w:bCs/>
         </w:rPr>
-        <w:t>V</w:t>
-      </w:r>
-      <w:r>
-        <w:rPr>
-          <w:b/>
-          <w:bCs/>
-        </w:rPr>
-        <w:t>alue</w:t>
-      </w:r>
-      <w:r>
-        <w:rPr>
-          <w:b/>
-          <w:bCs/>
-        </w:rPr>
-        <w:t>*</w:t>
-      </w:r>
-    </w:p>
-    <w:p>
-      <w:hyperlink r:id="rId10" w:anchor="data/TCL" w:history="1">
-        <w:r>
-          <w:rPr>
-            <w:rStyle w:val="Hyperlink"/>
-          </w:rPr>
-          <w:t>https://www.fao.org/faostat/en/#data/TCL</w:t>
-        </w:r>
-      </w:hyperlink>
-    </w:p>
-    <w:p>
-      <w:pPr>
-        <w:pStyle w:val="ListParagraph"/>
-        <w:numPr>
-          <w:ilvl w:val="0"/>
-          <w:numId w:val="4"/>
-        </w:numPr>
-      </w:pPr>
-      <w:r>
-        <w:t>Search: “Natural honey”</w:t>
-      </w:r>
-    </w:p>
-    <w:p>
-      <w:pPr>
-        <w:pStyle w:val="ListParagraph"/>
-        <w:numPr>
-          <w:ilvl w:val="0"/>
-          <w:numId w:val="4"/>
-        </w:numPr>
-        <w:rPr>
-          <w:u w:val="single"/>
-        </w:rPr>
-      </w:pPr>
-      <w:r>
-        <w:t xml:space="preserve">Click on </w:t>
-      </w:r>
-      <w:r>
-        <w:rPr>
-          <w:u w:val="single"/>
-        </w:rPr>
-        <w:t>Crops and livestock products (Trade)</w:t>
-      </w:r>
-    </w:p>
-    <w:p>
-      <w:pPr>
-        <w:pStyle w:val="ListParagraph"/>
-        <w:numPr>
-          <w:ilvl w:val="0"/>
-          <w:numId w:val="4"/>
-        </w:numPr>
-      </w:pPr>
-      <w:r>
-        <w:t xml:space="preserve">Choose countries: </w:t>
-      </w:r>
-      <w:r>
-        <w:t xml:space="preserve">7 </w:t>
-      </w:r>
-      <w:r>
-        <w:t>from the Americas (</w:t>
-      </w:r>
-      <w:r>
-        <w:rPr>
-          <w:u w:val="single"/>
-        </w:rPr>
-        <w:t>Argentina, Mexico, Brazil, Canada, Uruguay, Chile and Cuba</w:t>
-      </w:r>
-      <w:r>
-        <w:t xml:space="preserve">) and </w:t>
-      </w:r>
-      <w:r>
-        <w:t xml:space="preserve">7 </w:t>
-      </w:r>
-      <w:r>
-        <w:t>from the Eastern hemisphere (</w:t>
-      </w:r>
-      <w:r>
-        <w:rPr>
-          <w:u w:val="single"/>
-        </w:rPr>
-        <w:t>China, India, Viet Nam, Ukraine, Thailand, Taiwan and Turkey</w:t>
-      </w:r>
-      <w:r>
-        <w:t>)</w:t>
-      </w:r>
-    </w:p>
-    <w:p>
-      <w:pPr>
-        <w:pStyle w:val="ListParagraph"/>
-        <w:numPr>
-          <w:ilvl w:val="0"/>
-          <w:numId w:val="4"/>
-        </w:numPr>
-        <w:rPr>
-          <w:u w:val="single"/>
-        </w:rPr>
-      </w:pPr>
-      <w:r>
-        <w:lastRenderedPageBreak/>
-        <w:t xml:space="preserve">Choose Element: </w:t>
-      </w:r>
-      <w:r>
-        <w:rPr>
-          <w:u w:val="single"/>
-        </w:rPr>
-        <w:t>Export value</w:t>
-      </w:r>
-    </w:p>
-    <w:p>
-      <w:pPr>
-        <w:pStyle w:val="ListParagraph"/>
-        <w:numPr>
-          <w:ilvl w:val="0"/>
-          <w:numId w:val="4"/>
-        </w:numPr>
-      </w:pPr>
-      <w:r>
-        <w:t xml:space="preserve">Choose Item: </w:t>
-      </w:r>
-      <w:r>
-        <w:rPr>
-          <w:u w:val="single"/>
-        </w:rPr>
-        <w:t>Crops and Livestock products</w:t>
-      </w:r>
-      <w:r>
-        <w:t xml:space="preserve">. </w:t>
-      </w:r>
-      <w:r>
-        <w:t xml:space="preserve">Click on &gt; for dropdown list. </w:t>
-      </w:r>
-      <w:r>
-        <w:t xml:space="preserve">Then select </w:t>
-      </w:r>
-      <w:r>
-        <w:rPr>
-          <w:u w:val="single"/>
-        </w:rPr>
-        <w:t>Natural honey</w:t>
-      </w:r>
-    </w:p>
-    <w:p>
-      <w:pPr>
-        <w:pStyle w:val="ListParagraph"/>
-        <w:numPr>
-          <w:ilvl w:val="0"/>
-          <w:numId w:val="4"/>
-        </w:numPr>
-        <w:rPr>
-          <w:u w:val="single"/>
-        </w:rPr>
-      </w:pPr>
-      <w:r>
-        <w:t xml:space="preserve">Choose Years: </w:t>
-      </w:r>
-      <w:r>
-        <w:rPr>
-          <w:u w:val="single"/>
-        </w:rPr>
-        <w:t>Select All</w:t>
-      </w:r>
-    </w:p>
-    <w:p>
-      <w:pPr>
-        <w:pStyle w:val="ListParagraph"/>
-        <w:numPr>
-          <w:ilvl w:val="0"/>
-          <w:numId w:val="4"/>
-        </w:numPr>
-      </w:pPr>
-      <w:r>
-        <w:t>Click:</w:t>
-      </w:r>
-      <w:r>
-        <w:rPr>
-          <w:u w:val="single"/>
-        </w:rPr>
-        <w:t xml:space="preserve"> Download data</w:t>
-      </w:r>
-    </w:p>
-    <w:p>
-      <w:pPr>
-        <w:rPr>
-          <w:sz w:val="28"/>
-          <w:szCs w:val="28"/>
-        </w:rPr>
-      </w:pPr>
-    </w:p>
-    <w:p>
-      <w:pPr>
-        <w:rPr>
-          <w:sz w:val="28"/>
-          <w:szCs w:val="28"/>
-        </w:rPr>
-      </w:pPr>
-      <w:r>
-        <w:rPr>
-          <w:sz w:val="28"/>
-          <w:szCs w:val="28"/>
-        </w:rPr>
-        <w:t>Data source: WITS (World Integrated Trade solution)</w:t>
-      </w:r>
-    </w:p>
-    <w:p>
-      <w:pPr>
-        <w:pStyle w:val="ListParagraph"/>
-        <w:numPr>
-          <w:ilvl w:val="0"/>
-          <w:numId w:val="1"/>
-        </w:numPr>
-        <w:rPr>
-          <w:b/>
-          <w:bCs/>
-        </w:rPr>
-      </w:pPr>
-      <w:r>
-        <w:rPr>
-          <w:b/>
-          <w:bCs/>
-        </w:rPr>
-        <w:t>Swiss Import quantity</w:t>
-      </w:r>
-      <w:r>
-        <w:rPr>
-          <w:b/>
-          <w:bCs/>
-        </w:rPr>
-        <w:t xml:space="preserve"> (</w:t>
-      </w:r>
-      <w:r>
-        <w:rPr>
-          <w:b/>
-          <w:bCs/>
-        </w:rPr>
-        <w:t>of</w:t>
-      </w:r>
-      <w:r>
-        <w:rPr>
-          <w:b/>
-          <w:bCs/>
-        </w:rPr>
-        <w:t xml:space="preserve"> natural </w:t>
-      </w:r>
-      <w:r>
-        <w:rPr>
-          <w:b/>
-          <w:bCs/>
-        </w:rPr>
-        <w:t>honey</w:t>
-      </w:r>
-      <w:r>
-        <w:rPr>
-          <w:b/>
-          <w:bCs/>
-        </w:rPr>
-        <w:t>)</w:t>
-      </w:r>
-    </w:p>
-    <w:p>
-      <w:hyperlink r:id="rId11" w:history="1">
+        <w:t xml:space="preserve"> (of natural honey)</w:t>
+      </w:r>
+    </w:p>
+    <w:p>
+      <w:hyperlink r:id="rId10" w:history="1">
         <w:r>
           <w:rPr>
             <w:rStyle w:val="Hyperlink"/>
@@ -783,7 +704,7 @@
           <w:bdr w:val="single" w:sz="4" w:space="0" w:color="auto"/>
         </w:rPr>
         <w:drawing>
-          <wp:anchor distT="0" distB="0" distL="114300" distR="114300" simplePos="0" relativeHeight="251658240" behindDoc="0" locked="0" layoutInCell="1" allowOverlap="1" wp14:anchorId="3B3838BE" wp14:editId="0B5451E7">
+          <wp:anchor distT="0" distB="0" distL="114300" distR="114300" simplePos="0" relativeHeight="251659264" behindDoc="0" locked="0" layoutInCell="1" allowOverlap="1" wp14:anchorId="5DEDE9A5" wp14:editId="7A6C93EA">
             <wp:simplePos x="0" y="0"/>
             <wp:positionH relativeFrom="column">
               <wp:posOffset>109252</wp:posOffset>
@@ -794,7 +715,7 @@
             <wp:extent cx="3155950" cy="1496060"/>
             <wp:effectExtent l="0" t="0" r="6350" b="8890"/>
             <wp:wrapSquare wrapText="bothSides"/>
-            <wp:docPr id="1982047570" name="Picture 1"/>
+            <wp:docPr id="1982047570" name="Picture 1" descr="A screenshot of a computer&#10;&#10;Description automatically generated"/>
             <wp:cNvGraphicFramePr>
               <a:graphicFrameLocks xmlns:a="http://schemas.openxmlformats.org/drawingml/2006/main" noChangeAspect="1"/>
             </wp:cNvGraphicFramePr>
@@ -802,11 +723,11 @@
               <a:graphicData uri="http://schemas.openxmlformats.org/drawingml/2006/picture">
                 <pic:pic xmlns:pic="http://schemas.openxmlformats.org/drawingml/2006/picture">
                   <pic:nvPicPr>
-                    <pic:cNvPr id="1982047570" name=""/>
+                    <pic:cNvPr id="1982047570" name="Picture 1" descr="A screenshot of a computer&#10;&#10;Description automatically generated"/>
                     <pic:cNvPicPr/>
                   </pic:nvPicPr>
                   <pic:blipFill>
-                    <a:blip r:embed="rId12" cstate="print">
+                    <a:blip r:embed="rId11" cstate="print">
                       <a:extLst>
                         <a:ext uri="{28A0092B-C50C-407E-A947-70E740481C1C}">
                           <a14:useLocalDpi xmlns:a14="http://schemas.microsoft.com/office/drawing/2010/main" val="0"/>
@@ -867,6 +788,7 @@
       </w:r>
     </w:p>
     <w:p/>
+    <w:p/>
     <w:sectPr>
       <w:pgSz w:w="11906" w:h="16838"/>
       <w:pgMar w:top="1440" w:right="1440" w:bottom="1440" w:left="1440" w:header="708" w:footer="708" w:gutter="0"/>
@@ -933,10 +855,7 @@
         <w:footnoteRef/>
       </w:r>
       <w:r>
-        <w:t xml:space="preserve"> </w:t>
-      </w:r>
-      <w:r>
-        <w:t>*</w:t>
+        <w:t xml:space="preserve"> *</w:t>
       </w:r>
       <w:r>
         <w:rPr>
@@ -1150,120 +1069,6 @@
     </w:lvl>
   </w:abstractNum>
   <w:abstractNum w:abstractNumId="2" w15:restartNumberingAfterBreak="0">
-    <w:nsid w:val="2AF539D0"/>
-    <w:multiLevelType w:val="hybridMultilevel"/>
-    <w:tmpl w:val="8E26D0D4"/>
-    <w:lvl w:ilvl="0" w:tplc="44F034EC">
-      <w:start w:val="3"/>
-      <w:numFmt w:val="bullet"/>
-      <w:lvlText w:val=""/>
-      <w:lvlJc w:val="left"/>
-      <w:pPr>
-        <w:ind w:left="1080" w:hanging="360"/>
-      </w:pPr>
-      <w:rPr>
-        <w:rFonts w:ascii="Symbol" w:eastAsiaTheme="minorHAnsi" w:hAnsi="Symbol" w:cstheme="minorBidi" w:hint="default"/>
-        <w:u w:val="single"/>
-      </w:rPr>
-    </w:lvl>
-    <w:lvl w:ilvl="1" w:tplc="08090003" w:tentative="1">
-      <w:start w:val="1"/>
-      <w:numFmt w:val="bullet"/>
-      <w:lvlText w:val="o"/>
-      <w:lvlJc w:val="left"/>
-      <w:pPr>
-        <w:ind w:left="1800" w:hanging="360"/>
-      </w:pPr>
-      <w:rPr>
-        <w:rFonts w:ascii="Courier New" w:hAnsi="Courier New" w:cs="Courier New" w:hint="default"/>
-      </w:rPr>
-    </w:lvl>
-    <w:lvl w:ilvl="2" w:tplc="08090005" w:tentative="1">
-      <w:start w:val="1"/>
-      <w:numFmt w:val="bullet"/>
-      <w:lvlText w:val=""/>
-      <w:lvlJc w:val="left"/>
-      <w:pPr>
-        <w:ind w:left="2520" w:hanging="360"/>
-      </w:pPr>
-      <w:rPr>
-        <w:rFonts w:ascii="Wingdings" w:hAnsi="Wingdings" w:hint="default"/>
-      </w:rPr>
-    </w:lvl>
-    <w:lvl w:ilvl="3" w:tplc="08090001" w:tentative="1">
-      <w:start w:val="1"/>
-      <w:numFmt w:val="bullet"/>
-      <w:lvlText w:val=""/>
-      <w:lvlJc w:val="left"/>
-      <w:pPr>
-        <w:ind w:left="3240" w:hanging="360"/>
-      </w:pPr>
-      <w:rPr>
-        <w:rFonts w:ascii="Symbol" w:hAnsi="Symbol" w:hint="default"/>
-      </w:rPr>
-    </w:lvl>
-    <w:lvl w:ilvl="4" w:tplc="08090003" w:tentative="1">
-      <w:start w:val="1"/>
-      <w:numFmt w:val="bullet"/>
-      <w:lvlText w:val="o"/>
-      <w:lvlJc w:val="left"/>
-      <w:pPr>
-        <w:ind w:left="3960" w:hanging="360"/>
-      </w:pPr>
-      <w:rPr>
-        <w:rFonts w:ascii="Courier New" w:hAnsi="Courier New" w:cs="Courier New" w:hint="default"/>
-      </w:rPr>
-    </w:lvl>
-    <w:lvl w:ilvl="5" w:tplc="08090005" w:tentative="1">
-      <w:start w:val="1"/>
-      <w:numFmt w:val="bullet"/>
-      <w:lvlText w:val=""/>
-      <w:lvlJc w:val="left"/>
-      <w:pPr>
-        <w:ind w:left="4680" w:hanging="360"/>
-      </w:pPr>
-      <w:rPr>
-        <w:rFonts w:ascii="Wingdings" w:hAnsi="Wingdings" w:hint="default"/>
-      </w:rPr>
-    </w:lvl>
-    <w:lvl w:ilvl="6" w:tplc="08090001" w:tentative="1">
-      <w:start w:val="1"/>
-      <w:numFmt w:val="bullet"/>
-      <w:lvlText w:val=""/>
-      <w:lvlJc w:val="left"/>
-      <w:pPr>
-        <w:ind w:left="5400" w:hanging="360"/>
-      </w:pPr>
-      <w:rPr>
-        <w:rFonts w:ascii="Symbol" w:hAnsi="Symbol" w:hint="default"/>
-      </w:rPr>
-    </w:lvl>
-    <w:lvl w:ilvl="7" w:tplc="08090003" w:tentative="1">
-      <w:start w:val="1"/>
-      <w:numFmt w:val="bullet"/>
-      <w:lvlText w:val="o"/>
-      <w:lvlJc w:val="left"/>
-      <w:pPr>
-        <w:ind w:left="6120" w:hanging="360"/>
-      </w:pPr>
-      <w:rPr>
-        <w:rFonts w:ascii="Courier New" w:hAnsi="Courier New" w:cs="Courier New" w:hint="default"/>
-      </w:rPr>
-    </w:lvl>
-    <w:lvl w:ilvl="8" w:tplc="08090005" w:tentative="1">
-      <w:start w:val="1"/>
-      <w:numFmt w:val="bullet"/>
-      <w:lvlText w:val=""/>
-      <w:lvlJc w:val="left"/>
-      <w:pPr>
-        <w:ind w:left="6840" w:hanging="360"/>
-      </w:pPr>
-      <w:rPr>
-        <w:rFonts w:ascii="Wingdings" w:hAnsi="Wingdings" w:hint="default"/>
-      </w:rPr>
-    </w:lvl>
-  </w:abstractNum>
-  <w:abstractNum w:abstractNumId="3" w15:restartNumberingAfterBreak="0">
     <w:nsid w:val="32676866"/>
     <w:multiLevelType w:val="hybridMultilevel"/>
     <w:tmpl w:val="DBBAE986"/>
@@ -1349,7 +1154,7 @@
       </w:pPr>
     </w:lvl>
   </w:abstractNum>
-  <w:abstractNum w:abstractNumId="4" w15:restartNumberingAfterBreak="0">
+  <w:abstractNum w:abstractNumId="3" w15:restartNumberingAfterBreak="0">
     <w:nsid w:val="45E76A74"/>
     <w:multiLevelType w:val="hybridMultilevel"/>
     <w:tmpl w:val="DBBAE986"/>
@@ -1435,7 +1240,7 @@
       </w:pPr>
     </w:lvl>
   </w:abstractNum>
-  <w:abstractNum w:abstractNumId="5" w15:restartNumberingAfterBreak="0">
+  <w:abstractNum w:abstractNumId="4" w15:restartNumberingAfterBreak="0">
     <w:nsid w:val="4694524C"/>
     <w:multiLevelType w:val="hybridMultilevel"/>
     <w:tmpl w:val="F6863F14"/>
@@ -1519,259 +1324,22 @@
       <w:pPr>
         <w:ind w:left="6480" w:hanging="180"/>
       </w:pPr>
-    </w:lvl>
-  </w:abstractNum>
-  <w:abstractNum w:abstractNumId="6" w15:restartNumberingAfterBreak="0">
-    <w:nsid w:val="53105B8B"/>
-    <w:multiLevelType w:val="hybridMultilevel"/>
-    <w:tmpl w:val="3C804530"/>
-    <w:lvl w:ilvl="0" w:tplc="D9B22030">
-      <w:start w:val="3"/>
-      <w:numFmt w:val="bullet"/>
-      <w:lvlText w:val=""/>
-      <w:lvlJc w:val="left"/>
-      <w:pPr>
-        <w:ind w:left="1440" w:hanging="360"/>
-      </w:pPr>
-      <w:rPr>
-        <w:rFonts w:ascii="Symbol" w:eastAsiaTheme="minorHAnsi" w:hAnsi="Symbol" w:cstheme="minorBidi" w:hint="default"/>
-        <w:u w:val="single"/>
-      </w:rPr>
-    </w:lvl>
-    <w:lvl w:ilvl="1" w:tplc="08090003" w:tentative="1">
-      <w:start w:val="1"/>
-      <w:numFmt w:val="bullet"/>
-      <w:lvlText w:val="o"/>
-      <w:lvlJc w:val="left"/>
-      <w:pPr>
-        <w:ind w:left="2160" w:hanging="360"/>
-      </w:pPr>
-      <w:rPr>
-        <w:rFonts w:ascii="Courier New" w:hAnsi="Courier New" w:cs="Courier New" w:hint="default"/>
-      </w:rPr>
-    </w:lvl>
-    <w:lvl w:ilvl="2" w:tplc="08090005" w:tentative="1">
-      <w:start w:val="1"/>
-      <w:numFmt w:val="bullet"/>
-      <w:lvlText w:val=""/>
-      <w:lvlJc w:val="left"/>
-      <w:pPr>
-        <w:ind w:left="2880" w:hanging="360"/>
-      </w:pPr>
-      <w:rPr>
-        <w:rFonts w:ascii="Wingdings" w:hAnsi="Wingdings" w:hint="default"/>
-      </w:rPr>
-    </w:lvl>
-    <w:lvl w:ilvl="3" w:tplc="08090001" w:tentative="1">
-      <w:start w:val="1"/>
-      <w:numFmt w:val="bullet"/>
-      <w:lvlText w:val=""/>
-      <w:lvlJc w:val="left"/>
-      <w:pPr>
-        <w:ind w:left="3600" w:hanging="360"/>
-      </w:pPr>
-      <w:rPr>
-        <w:rFonts w:ascii="Symbol" w:hAnsi="Symbol" w:hint="default"/>
-      </w:rPr>
-    </w:lvl>
-    <w:lvl w:ilvl="4" w:tplc="08090003" w:tentative="1">
-      <w:start w:val="1"/>
-      <w:numFmt w:val="bullet"/>
-      <w:lvlText w:val="o"/>
-      <w:lvlJc w:val="left"/>
-      <w:pPr>
-        <w:ind w:left="4320" w:hanging="360"/>
-      </w:pPr>
-      <w:rPr>
-        <w:rFonts w:ascii="Courier New" w:hAnsi="Courier New" w:cs="Courier New" w:hint="default"/>
-      </w:rPr>
-    </w:lvl>
-    <w:lvl w:ilvl="5" w:tplc="08090005" w:tentative="1">
-      <w:start w:val="1"/>
-      <w:numFmt w:val="bullet"/>
-      <w:lvlText w:val=""/>
-      <w:lvlJc w:val="left"/>
-      <w:pPr>
-        <w:ind w:left="5040" w:hanging="360"/>
-      </w:pPr>
-      <w:rPr>
-        <w:rFonts w:ascii="Wingdings" w:hAnsi="Wingdings" w:hint="default"/>
-      </w:rPr>
-    </w:lvl>
-    <w:lvl w:ilvl="6" w:tplc="08090001" w:tentative="1">
-      <w:start w:val="1"/>
-      <w:numFmt w:val="bullet"/>
-      <w:lvlText w:val=""/>
-      <w:lvlJc w:val="left"/>
-      <w:pPr>
-        <w:ind w:left="5760" w:hanging="360"/>
-      </w:pPr>
-      <w:rPr>
-        <w:rFonts w:ascii="Symbol" w:hAnsi="Symbol" w:hint="default"/>
-      </w:rPr>
-    </w:lvl>
-    <w:lvl w:ilvl="7" w:tplc="08090003" w:tentative="1">
-      <w:start w:val="1"/>
-      <w:numFmt w:val="bullet"/>
-      <w:lvlText w:val="o"/>
-      <w:lvlJc w:val="left"/>
-      <w:pPr>
-        <w:ind w:left="6480" w:hanging="360"/>
-      </w:pPr>
-      <w:rPr>
-        <w:rFonts w:ascii="Courier New" w:hAnsi="Courier New" w:cs="Courier New" w:hint="default"/>
-      </w:rPr>
-    </w:lvl>
-    <w:lvl w:ilvl="8" w:tplc="08090005" w:tentative="1">
-      <w:start w:val="1"/>
-      <w:numFmt w:val="bullet"/>
-      <w:lvlText w:val=""/>
-      <w:lvlJc w:val="left"/>
-      <w:pPr>
-        <w:ind w:left="7200" w:hanging="360"/>
-      </w:pPr>
-      <w:rPr>
-        <w:rFonts w:ascii="Wingdings" w:hAnsi="Wingdings" w:hint="default"/>
-      </w:rPr>
-    </w:lvl>
-  </w:abstractNum>
-  <w:abstractNum w:abstractNumId="7" w15:restartNumberingAfterBreak="0">
-    <w:nsid w:val="5DF558F0"/>
-    <w:multiLevelType w:val="hybridMultilevel"/>
-    <w:tmpl w:val="50C4EB66"/>
-    <w:lvl w:ilvl="0" w:tplc="D9B22030">
-      <w:start w:val="3"/>
-      <w:numFmt w:val="bullet"/>
-      <w:lvlText w:val=""/>
-      <w:lvlJc w:val="left"/>
-      <w:pPr>
-        <w:ind w:left="2520" w:hanging="360"/>
-      </w:pPr>
-      <w:rPr>
-        <w:rFonts w:ascii="Symbol" w:eastAsiaTheme="minorHAnsi" w:hAnsi="Symbol" w:cstheme="minorBidi" w:hint="default"/>
-        <w:u w:val="single"/>
-      </w:rPr>
-    </w:lvl>
-    <w:lvl w:ilvl="1" w:tplc="08090003">
-      <w:start w:val="1"/>
-      <w:numFmt w:val="bullet"/>
-      <w:lvlText w:val="o"/>
-      <w:lvlJc w:val="left"/>
-      <w:pPr>
-        <w:ind w:left="2520" w:hanging="360"/>
-      </w:pPr>
-      <w:rPr>
-        <w:rFonts w:ascii="Courier New" w:hAnsi="Courier New" w:cs="Courier New" w:hint="default"/>
-      </w:rPr>
-    </w:lvl>
-    <w:lvl w:ilvl="2" w:tplc="08090005" w:tentative="1">
-      <w:start w:val="1"/>
-      <w:numFmt w:val="bullet"/>
-      <w:lvlText w:val=""/>
-      <w:lvlJc w:val="left"/>
-      <w:pPr>
-        <w:ind w:left="3240" w:hanging="360"/>
-      </w:pPr>
-      <w:rPr>
-        <w:rFonts w:ascii="Wingdings" w:hAnsi="Wingdings" w:hint="default"/>
-      </w:rPr>
-    </w:lvl>
-    <w:lvl w:ilvl="3" w:tplc="08090001" w:tentative="1">
-      <w:start w:val="1"/>
-      <w:numFmt w:val="bullet"/>
-      <w:lvlText w:val=""/>
-      <w:lvlJc w:val="left"/>
-      <w:pPr>
-        <w:ind w:left="3960" w:hanging="360"/>
-      </w:pPr>
-      <w:rPr>
-        <w:rFonts w:ascii="Symbol" w:hAnsi="Symbol" w:hint="default"/>
-      </w:rPr>
-    </w:lvl>
-    <w:lvl w:ilvl="4" w:tplc="08090003" w:tentative="1">
-      <w:start w:val="1"/>
-      <w:numFmt w:val="bullet"/>
-      <w:lvlText w:val="o"/>
-      <w:lvlJc w:val="left"/>
-      <w:pPr>
-        <w:ind w:left="4680" w:hanging="360"/>
-      </w:pPr>
-      <w:rPr>
-        <w:rFonts w:ascii="Courier New" w:hAnsi="Courier New" w:cs="Courier New" w:hint="default"/>
-      </w:rPr>
-    </w:lvl>
-    <w:lvl w:ilvl="5" w:tplc="08090005" w:tentative="1">
-      <w:start w:val="1"/>
-      <w:numFmt w:val="bullet"/>
-      <w:lvlText w:val=""/>
-      <w:lvlJc w:val="left"/>
-      <w:pPr>
-        <w:ind w:left="5400" w:hanging="360"/>
-      </w:pPr>
-      <w:rPr>
-        <w:rFonts w:ascii="Wingdings" w:hAnsi="Wingdings" w:hint="default"/>
-      </w:rPr>
-    </w:lvl>
-    <w:lvl w:ilvl="6" w:tplc="08090001" w:tentative="1">
-      <w:start w:val="1"/>
-      <w:numFmt w:val="bullet"/>
-      <w:lvlText w:val=""/>
-      <w:lvlJc w:val="left"/>
-      <w:pPr>
-        <w:ind w:left="6120" w:hanging="360"/>
-      </w:pPr>
-      <w:rPr>
-        <w:rFonts w:ascii="Symbol" w:hAnsi="Symbol" w:hint="default"/>
-      </w:rPr>
-    </w:lvl>
-    <w:lvl w:ilvl="7" w:tplc="08090003" w:tentative="1">
-      <w:start w:val="1"/>
-      <w:numFmt w:val="bullet"/>
-      <w:lvlText w:val="o"/>
-      <w:lvlJc w:val="left"/>
-      <w:pPr>
-        <w:ind w:left="6840" w:hanging="360"/>
-      </w:pPr>
-      <w:rPr>
-        <w:rFonts w:ascii="Courier New" w:hAnsi="Courier New" w:cs="Courier New" w:hint="default"/>
-      </w:rPr>
-    </w:lvl>
-    <w:lvl w:ilvl="8" w:tplc="08090005" w:tentative="1">
-      <w:start w:val="1"/>
-      <w:numFmt w:val="bullet"/>
-      <w:lvlText w:val=""/>
-      <w:lvlJc w:val="left"/>
-      <w:pPr>
-        <w:ind w:left="7560" w:hanging="360"/>
-      </w:pPr>
-      <w:rPr>
-        <w:rFonts w:ascii="Wingdings" w:hAnsi="Wingdings" w:hint="default"/>
-      </w:rPr>
     </w:lvl>
   </w:abstractNum>
   <w:num w:numId="1" w16cid:durableId="514267603">
     <w:abstractNumId w:val="1"/>
   </w:num>
   <w:num w:numId="2" w16cid:durableId="296298909">
-    <w:abstractNumId w:val="3"/>
+    <w:abstractNumId w:val="2"/>
   </w:num>
   <w:num w:numId="3" w16cid:durableId="1109163980">
-    <w:abstractNumId w:val="4"/>
+    <w:abstractNumId w:val="3"/>
   </w:num>
   <w:num w:numId="4" w16cid:durableId="631710031">
     <w:abstractNumId w:val="0"/>
   </w:num>
   <w:num w:numId="5" w16cid:durableId="1463233800">
-    <w:abstractNumId w:val="5"/>
-  </w:num>
-  <w:num w:numId="6" w16cid:durableId="372659479">
-    <w:abstractNumId w:val="2"/>
-  </w:num>
-  <w:num w:numId="7" w16cid:durableId="1058936482">
-    <w:abstractNumId w:val="6"/>
-  </w:num>
-  <w:num w:numId="8" w16cid:durableId="1756515645">
-    <w:abstractNumId w:val="7"/>
+    <w:abstractNumId w:val="4"/>
   </w:num>
 </w:numbering>
 </file>
@@ -1785,7 +1353,7 @@
         <w:kern w:val="2"/>
         <w:sz w:val="22"/>
         <w:szCs w:val="22"/>
-        <w:lang w:val="en-GB" w:eastAsia="en-US" w:bidi="ar-SA"/>
+        <w:lang w:val="en-CH" w:eastAsia="en-US" w:bidi="ar-SA"/>
         <w14:ligatures w14:val="standardContextual"/>
       </w:rPr>
     </w:rPrDefault>
@@ -2176,6 +1744,10 @@
   <w:style w:type="paragraph" w:default="1" w:styleId="Normal">
     <w:name w:val="Normal"/>
     <w:qFormat/>
+    <w:rsid w:val="00DA7332"/>
+    <w:rPr>
+      <w:lang w:val="en-GB"/>
+    </w:rPr>
   </w:style>
   <w:style w:type="paragraph" w:styleId="Heading1">
     <w:name w:val="heading 1"/>
@@ -2184,7 +1756,7 @@
     <w:link w:val="Heading1Char"/>
     <w:uiPriority w:val="9"/>
     <w:qFormat/>
-    <w:rsid w:val="00F94880"/>
+    <w:rsid w:val="008C5AB5"/>
     <w:pPr>
       <w:keepNext/>
       <w:keepLines/>
@@ -2207,7 +1779,7 @@
     <w:semiHidden/>
     <w:unhideWhenUsed/>
     <w:qFormat/>
-    <w:rsid w:val="00F94880"/>
+    <w:rsid w:val="008C5AB5"/>
     <w:pPr>
       <w:keepNext/>
       <w:keepLines/>
@@ -2230,7 +1802,7 @@
     <w:semiHidden/>
     <w:unhideWhenUsed/>
     <w:qFormat/>
-    <w:rsid w:val="00F94880"/>
+    <w:rsid w:val="008C5AB5"/>
     <w:pPr>
       <w:keepNext/>
       <w:keepLines/>
@@ -2253,7 +1825,7 @@
     <w:semiHidden/>
     <w:unhideWhenUsed/>
     <w:qFormat/>
-    <w:rsid w:val="00F94880"/>
+    <w:rsid w:val="008C5AB5"/>
     <w:pPr>
       <w:keepNext/>
       <w:keepLines/>
@@ -2276,7 +1848,7 @@
     <w:semiHidden/>
     <w:unhideWhenUsed/>
     <w:qFormat/>
-    <w:rsid w:val="00F94880"/>
+    <w:rsid w:val="008C5AB5"/>
     <w:pPr>
       <w:keepNext/>
       <w:keepLines/>
@@ -2297,7 +1869,7 @@
     <w:semiHidden/>
     <w:unhideWhenUsed/>
     <w:qFormat/>
-    <w:rsid w:val="00F94880"/>
+    <w:rsid w:val="008C5AB5"/>
     <w:pPr>
       <w:keepNext/>
       <w:keepLines/>
@@ -2320,7 +1892,7 @@
     <w:semiHidden/>
     <w:unhideWhenUsed/>
     <w:qFormat/>
-    <w:rsid w:val="00F94880"/>
+    <w:rsid w:val="008C5AB5"/>
     <w:pPr>
       <w:keepNext/>
       <w:keepLines/>
@@ -2341,7 +1913,7 @@
     <w:semiHidden/>
     <w:unhideWhenUsed/>
     <w:qFormat/>
-    <w:rsid w:val="00F94880"/>
+    <w:rsid w:val="008C5AB5"/>
     <w:pPr>
       <w:keepNext/>
       <w:keepLines/>
@@ -2364,7 +1936,7 @@
     <w:semiHidden/>
     <w:unhideWhenUsed/>
     <w:qFormat/>
-    <w:rsid w:val="00F94880"/>
+    <w:rsid w:val="008C5AB5"/>
     <w:pPr>
       <w:keepNext/>
       <w:keepLines/>
@@ -2408,7 +1980,7 @@
     <w:basedOn w:val="DefaultParagraphFont"/>
     <w:link w:val="Heading1"/>
     <w:uiPriority w:val="9"/>
-    <w:rsid w:val="00F94880"/>
+    <w:rsid w:val="008C5AB5"/>
     <w:rPr>
       <w:rFonts w:asciiTheme="majorHAnsi" w:eastAsiaTheme="majorEastAsia" w:hAnsiTheme="majorHAnsi" w:cstheme="majorBidi"/>
       <w:color w:val="0F4761" w:themeColor="accent1" w:themeShade="BF"/>
@@ -2422,7 +1994,7 @@
     <w:link w:val="Heading2"/>
     <w:uiPriority w:val="9"/>
     <w:semiHidden/>
-    <w:rsid w:val="00F94880"/>
+    <w:rsid w:val="008C5AB5"/>
     <w:rPr>
       <w:rFonts w:asciiTheme="majorHAnsi" w:eastAsiaTheme="majorEastAsia" w:hAnsiTheme="majorHAnsi" w:cstheme="majorBidi"/>
       <w:color w:val="0F4761" w:themeColor="accent1" w:themeShade="BF"/>
@@ -2436,7 +2008,7 @@
     <w:link w:val="Heading3"/>
     <w:uiPriority w:val="9"/>
     <w:semiHidden/>
-    <w:rsid w:val="00F94880"/>
+    <w:rsid w:val="008C5AB5"/>
     <w:rPr>
       <w:rFonts w:eastAsiaTheme="majorEastAsia" w:cstheme="majorBidi"/>
       <w:color w:val="0F4761" w:themeColor="accent1" w:themeShade="BF"/>
@@ -2450,7 +2022,7 @@
     <w:link w:val="Heading4"/>
     <w:uiPriority w:val="9"/>
     <w:semiHidden/>
-    <w:rsid w:val="00F94880"/>
+    <w:rsid w:val="008C5AB5"/>
     <w:rPr>
       <w:rFonts w:eastAsiaTheme="majorEastAsia" w:cstheme="majorBidi"/>
       <w:i/>
@@ -2464,7 +2036,7 @@
     <w:link w:val="Heading5"/>
     <w:uiPriority w:val="9"/>
     <w:semiHidden/>
-    <w:rsid w:val="00F94880"/>
+    <w:rsid w:val="008C5AB5"/>
     <w:rPr>
       <w:rFonts w:eastAsiaTheme="majorEastAsia" w:cstheme="majorBidi"/>
       <w:color w:val="0F4761" w:themeColor="accent1" w:themeShade="BF"/>
@@ -2476,7 +2048,7 @@
     <w:link w:val="Heading6"/>
     <w:uiPriority w:val="9"/>
     <w:semiHidden/>
-    <w:rsid w:val="00F94880"/>
+    <w:rsid w:val="008C5AB5"/>
     <w:rPr>
       <w:rFonts w:eastAsiaTheme="majorEastAsia" w:cstheme="majorBidi"/>
       <w:i/>
@@ -2490,7 +2062,7 @@
     <w:link w:val="Heading7"/>
     <w:uiPriority w:val="9"/>
     <w:semiHidden/>
-    <w:rsid w:val="00F94880"/>
+    <w:rsid w:val="008C5AB5"/>
     <w:rPr>
       <w:rFonts w:eastAsiaTheme="majorEastAsia" w:cstheme="majorBidi"/>
       <w:color w:val="595959" w:themeColor="text1" w:themeTint="A6"/>
@@ -2502,7 +2074,7 @@
     <w:link w:val="Heading8"/>
     <w:uiPriority w:val="9"/>
     <w:semiHidden/>
-    <w:rsid w:val="00F94880"/>
+    <w:rsid w:val="008C5AB5"/>
     <w:rPr>
       <w:rFonts w:eastAsiaTheme="majorEastAsia" w:cstheme="majorBidi"/>
       <w:i/>
@@ -2516,7 +2088,7 @@
     <w:link w:val="Heading9"/>
     <w:uiPriority w:val="9"/>
     <w:semiHidden/>
-    <w:rsid w:val="00F94880"/>
+    <w:rsid w:val="008C5AB5"/>
     <w:rPr>
       <w:rFonts w:eastAsiaTheme="majorEastAsia" w:cstheme="majorBidi"/>
       <w:color w:val="272727" w:themeColor="text1" w:themeTint="D8"/>
@@ -2529,7 +2101,7 @@
     <w:link w:val="TitleChar"/>
     <w:uiPriority w:val="10"/>
     <w:qFormat/>
-    <w:rsid w:val="00F94880"/>
+    <w:rsid w:val="008C5AB5"/>
     <w:pPr>
       <w:spacing w:after="80" w:line="240" w:lineRule="auto"/>
       <w:contextualSpacing/>
@@ -2547,7 +2119,7 @@
     <w:basedOn w:val="DefaultParagraphFont"/>
     <w:link w:val="Title"/>
     <w:uiPriority w:val="10"/>
-    <w:rsid w:val="00F94880"/>
+    <w:rsid w:val="008C5AB5"/>
     <w:rPr>
       <w:rFonts w:asciiTheme="majorHAnsi" w:eastAsiaTheme="majorEastAsia" w:hAnsiTheme="majorHAnsi" w:cstheme="majorBidi"/>
       <w:spacing w:val="-10"/>
@@ -2563,7 +2135,7 @@
     <w:link w:val="SubtitleChar"/>
     <w:uiPriority w:val="11"/>
     <w:qFormat/>
-    <w:rsid w:val="00F94880"/>
+    <w:rsid w:val="008C5AB5"/>
     <w:pPr>
       <w:numPr>
         <w:ilvl w:val="1"/>
@@ -2582,7 +2154,7 @@
     <w:basedOn w:val="DefaultParagraphFont"/>
     <w:link w:val="Subtitle"/>
     <w:uiPriority w:val="11"/>
-    <w:rsid w:val="00F94880"/>
+    <w:rsid w:val="008C5AB5"/>
     <w:rPr>
       <w:rFonts w:eastAsiaTheme="majorEastAsia" w:cstheme="majorBidi"/>
       <w:color w:val="595959" w:themeColor="text1" w:themeTint="A6"/>
@@ -2598,7 +2170,7 @@
     <w:link w:val="QuoteChar"/>
     <w:uiPriority w:val="29"/>
     <w:qFormat/>
-    <w:rsid w:val="00F94880"/>
+    <w:rsid w:val="008C5AB5"/>
     <w:pPr>
       <w:spacing w:before="160"/>
       <w:jc w:val="center"/>
@@ -2614,7 +2186,7 @@
     <w:basedOn w:val="DefaultParagraphFont"/>
     <w:link w:val="Quote"/>
     <w:uiPriority w:val="29"/>
-    <w:rsid w:val="00F94880"/>
+    <w:rsid w:val="008C5AB5"/>
     <w:rPr>
       <w:i/>
       <w:iCs/>
@@ -2626,7 +2198,7 @@
     <w:basedOn w:val="Normal"/>
     <w:uiPriority w:val="34"/>
     <w:qFormat/>
-    <w:rsid w:val="00F94880"/>
+    <w:rsid w:val="008C5AB5"/>
     <w:pPr>
       <w:ind w:left="720"/>
       <w:contextualSpacing/>
@@ -2637,7 +2209,7 @@
     <w:basedOn w:val="DefaultParagraphFont"/>
     <w:uiPriority w:val="21"/>
     <w:qFormat/>
-    <w:rsid w:val="00F94880"/>
+    <w:rsid w:val="008C5AB5"/>
     <w:rPr>
       <w:i/>
       <w:iCs/>
@@ -2651,7 +2223,7 @@
     <w:link w:val="IntenseQuoteChar"/>
     <w:uiPriority w:val="30"/>
     <w:qFormat/>
-    <w:rsid w:val="00F94880"/>
+    <w:rsid w:val="008C5AB5"/>
     <w:pPr>
       <w:pBdr>
         <w:top w:val="single" w:sz="4" w:space="10" w:color="0F4761" w:themeColor="accent1" w:themeShade="BF"/>
@@ -2672,7 +2244,7 @@
     <w:basedOn w:val="DefaultParagraphFont"/>
     <w:link w:val="IntenseQuote"/>
     <w:uiPriority w:val="30"/>
-    <w:rsid w:val="00F94880"/>
+    <w:rsid w:val="008C5AB5"/>
     <w:rPr>
       <w:i/>
       <w:iCs/>
@@ -2684,7 +2256,7 @@
     <w:basedOn w:val="DefaultParagraphFont"/>
     <w:uiPriority w:val="32"/>
     <w:qFormat/>
-    <w:rsid w:val="00F94880"/>
+    <w:rsid w:val="008C5AB5"/>
     <w:rPr>
       <w:b/>
       <w:bCs/>
@@ -2698,33 +2270,9 @@
     <w:basedOn w:val="DefaultParagraphFont"/>
     <w:uiPriority w:val="99"/>
     <w:unhideWhenUsed/>
-    <w:rsid w:val="00F94880"/>
+    <w:rsid w:val="00DA7332"/>
     <w:rPr>
       <w:color w:val="467886" w:themeColor="hyperlink"/>
-      <w:u w:val="single"/>
-    </w:rPr>
-  </w:style>
-  <w:style w:type="character" w:styleId="UnresolvedMention">
-    <w:name w:val="Unresolved Mention"/>
-    <w:basedOn w:val="DefaultParagraphFont"/>
-    <w:uiPriority w:val="99"/>
-    <w:semiHidden/>
-    <w:unhideWhenUsed/>
-    <w:rsid w:val="00F94880"/>
-    <w:rPr>
-      <w:color w:val="605E5C"/>
-      <w:shd w:val="clear" w:color="auto" w:fill="E1DFDD"/>
-    </w:rPr>
-  </w:style>
-  <w:style w:type="character" w:styleId="FollowedHyperlink">
-    <w:name w:val="FollowedHyperlink"/>
-    <w:basedOn w:val="DefaultParagraphFont"/>
-    <w:uiPriority w:val="99"/>
-    <w:semiHidden/>
-    <w:unhideWhenUsed/>
-    <w:rsid w:val="002172C2"/>
-    <w:rPr>
-      <w:color w:val="96607D" w:themeColor="followedHyperlink"/>
       <w:u w:val="single"/>
     </w:rPr>
   </w:style>
@@ -2735,7 +2283,7 @@
     <w:uiPriority w:val="99"/>
     <w:semiHidden/>
     <w:unhideWhenUsed/>
-    <w:rsid w:val="005020C9"/>
+    <w:rsid w:val="00DA7332"/>
     <w:pPr>
       <w:spacing w:after="0" w:line="240" w:lineRule="auto"/>
     </w:pPr>
@@ -2750,10 +2298,11 @@
     <w:link w:val="FootnoteText"/>
     <w:uiPriority w:val="99"/>
     <w:semiHidden/>
-    <w:rsid w:val="005020C9"/>
+    <w:rsid w:val="00DA7332"/>
     <w:rPr>
       <w:sz w:val="20"/>
       <w:szCs w:val="20"/>
+      <w:lang w:val="en-GB"/>
     </w:rPr>
   </w:style>
   <w:style w:type="character" w:styleId="FootnoteReference">
@@ -2762,29 +2311,10 @@
     <w:uiPriority w:val="99"/>
     <w:semiHidden/>
     <w:unhideWhenUsed/>
-    <w:rsid w:val="005020C9"/>
+    <w:rsid w:val="00DA7332"/>
     <w:rPr>
       <w:vertAlign w:val="superscript"/>
     </w:rPr>
-  </w:style>
-  <w:style w:type="table" w:styleId="TableGrid">
-    <w:name w:val="Table Grid"/>
-    <w:basedOn w:val="TableNormal"/>
-    <w:uiPriority w:val="39"/>
-    <w:rsid w:val="00D83FA3"/>
-    <w:pPr>
-      <w:spacing w:after="0" w:line="240" w:lineRule="auto"/>
-    </w:pPr>
-    <w:tblPr>
-      <w:tblBorders>
-        <w:top w:val="single" w:sz="4" w:space="0" w:color="auto"/>
-        <w:left w:val="single" w:sz="4" w:space="0" w:color="auto"/>
-        <w:bottom w:val="single" w:sz="4" w:space="0" w:color="auto"/>
-        <w:right w:val="single" w:sz="4" w:space="0" w:color="auto"/>
-        <w:insideH w:val="single" w:sz="4" w:space="0" w:color="auto"/>
-        <w:insideV w:val="single" w:sz="4" w:space="0" w:color="auto"/>
-      </w:tblBorders>
-    </w:tblPr>
   </w:style>
 </w:styles>
 </file>
@@ -3082,16 +2612,4 @@
     </a:ext>
   </a:extLst>
 </a:theme>
-</file>
-
-<file path=customXml/item1.xml><?xml version="1.0" encoding="utf-8"?>
-<b:Sources xmlns:b="http://schemas.openxmlformats.org/officeDocument/2006/bibliography" xmlns="http://schemas.openxmlformats.org/officeDocument/2006/bibliography" SelectedStyle="\APASixthEditionOfficeOnline.xsl" StyleName="APA" Version="6"/>
-</file>
-
-<file path=customXml/itemProps1.xml><?xml version="1.0" encoding="utf-8"?>
-<ds:datastoreItem xmlns:ds="http://schemas.openxmlformats.org/officeDocument/2006/customXml" ds:itemID="{56B71E52-DF4A-4F24-8564-61D70BF2A368}">
-  <ds:schemaRefs>
-    <ds:schemaRef ds:uri="http://schemas.openxmlformats.org/officeDocument/2006/bibliography"/>
-  </ds:schemaRefs>
-</ds:datastoreItem>
 </file>
</xml_diff>